<commit_message>
Test plan and adaptation criteria A
</commit_message>
<xml_diff>
--- a/Crit_B_Registro_de_tareas.docx
+++ b/Crit_B_Registro_de_tareas.docx
@@ -77,9 +77,9 @@
       <w:tblGrid>
         <w:gridCol w:w="1101"/>
         <w:gridCol w:w="1822"/>
-        <w:gridCol w:w="1986"/>
+        <w:gridCol w:w="1988"/>
         <w:gridCol w:w="1757"/>
-        <w:gridCol w:w="1709"/>
+        <w:gridCol w:w="1708"/>
         <w:gridCol w:w="1141"/>
       </w:tblGrid>
       <w:tr>
@@ -134,7 +134,7 @@
         </w:tc>
         <w:tc>
           <w:tcPr>
-            <w:tcW w:w="1986" w:type="dxa"/>
+            <w:tcW w:w="1988" w:type="dxa"/>
             <w:tcBorders>
               <w:top w:val="single" w:sz="4" w:space="0" w:color="000000"/>
               <w:left w:val="single" w:sz="4" w:space="0" w:color="000000"/>
@@ -180,7 +180,7 @@
         </w:tc>
         <w:tc>
           <w:tcPr>
-            <w:tcW w:w="1709" w:type="dxa"/>
+            <w:tcW w:w="1708" w:type="dxa"/>
             <w:tcBorders>
               <w:top w:val="single" w:sz="4" w:space="0" w:color="000000"/>
               <w:left w:val="single" w:sz="4" w:space="0" w:color="000000"/>
@@ -279,7 +279,7 @@
         </w:tc>
         <w:tc>
           <w:tcPr>
-            <w:tcW w:w="1986" w:type="dxa"/>
+            <w:tcW w:w="1988" w:type="dxa"/>
             <w:tcBorders>
               <w:top w:val="single" w:sz="4" w:space="0" w:color="000000"/>
               <w:left w:val="single" w:sz="4" w:space="0" w:color="000000"/>
@@ -325,7 +325,7 @@
         </w:tc>
         <w:tc>
           <w:tcPr>
-            <w:tcW w:w="1709" w:type="dxa"/>
+            <w:tcW w:w="1708" w:type="dxa"/>
             <w:tcBorders>
               <w:top w:val="single" w:sz="4" w:space="0" w:color="000000"/>
               <w:left w:val="single" w:sz="4" w:space="0" w:color="000000"/>
@@ -425,7 +425,7 @@
         </w:tc>
         <w:tc>
           <w:tcPr>
-            <w:tcW w:w="1986" w:type="dxa"/>
+            <w:tcW w:w="1988" w:type="dxa"/>
             <w:tcBorders>
               <w:top w:val="single" w:sz="4" w:space="0" w:color="000000"/>
               <w:left w:val="single" w:sz="4" w:space="0" w:color="000000"/>
@@ -469,7 +469,7 @@
         </w:tc>
         <w:tc>
           <w:tcPr>
-            <w:tcW w:w="1709" w:type="dxa"/>
+            <w:tcW w:w="1708" w:type="dxa"/>
             <w:tcBorders>
               <w:top w:val="single" w:sz="4" w:space="0" w:color="000000"/>
               <w:left w:val="single" w:sz="4" w:space="0" w:color="000000"/>
@@ -567,7 +567,7 @@
         </w:tc>
         <w:tc>
           <w:tcPr>
-            <w:tcW w:w="1986" w:type="dxa"/>
+            <w:tcW w:w="1988" w:type="dxa"/>
             <w:tcBorders>
               <w:top w:val="single" w:sz="4" w:space="0" w:color="000000"/>
               <w:left w:val="single" w:sz="4" w:space="0" w:color="000000"/>
@@ -612,7 +612,7 @@
         </w:tc>
         <w:tc>
           <w:tcPr>
-            <w:tcW w:w="1709" w:type="dxa"/>
+            <w:tcW w:w="1708" w:type="dxa"/>
             <w:tcBorders>
               <w:top w:val="single" w:sz="4" w:space="0" w:color="000000"/>
               <w:left w:val="single" w:sz="4" w:space="0" w:color="000000"/>
@@ -711,7 +711,7 @@
         </w:tc>
         <w:tc>
           <w:tcPr>
-            <w:tcW w:w="1986" w:type="dxa"/>
+            <w:tcW w:w="1988" w:type="dxa"/>
             <w:tcBorders>
               <w:top w:val="single" w:sz="4" w:space="0" w:color="000000"/>
               <w:left w:val="single" w:sz="4" w:space="0" w:color="000000"/>
@@ -756,7 +756,7 @@
         </w:tc>
         <w:tc>
           <w:tcPr>
-            <w:tcW w:w="1709" w:type="dxa"/>
+            <w:tcW w:w="1708" w:type="dxa"/>
             <w:tcBorders>
               <w:top w:val="single" w:sz="4" w:space="0" w:color="000000"/>
               <w:left w:val="single" w:sz="4" w:space="0" w:color="000000"/>
@@ -854,7 +854,7 @@
         </w:tc>
         <w:tc>
           <w:tcPr>
-            <w:tcW w:w="1986" w:type="dxa"/>
+            <w:tcW w:w="1988" w:type="dxa"/>
             <w:tcBorders>
               <w:top w:val="single" w:sz="4" w:space="0" w:color="000000"/>
               <w:left w:val="single" w:sz="4" w:space="0" w:color="000000"/>
@@ -899,7 +899,7 @@
         </w:tc>
         <w:tc>
           <w:tcPr>
-            <w:tcW w:w="1709" w:type="dxa"/>
+            <w:tcW w:w="1708" w:type="dxa"/>
             <w:tcBorders>
               <w:top w:val="single" w:sz="4" w:space="0" w:color="000000"/>
               <w:left w:val="single" w:sz="4" w:space="0" w:color="000000"/>
@@ -998,7 +998,7 @@
         </w:tc>
         <w:tc>
           <w:tcPr>
-            <w:tcW w:w="1986" w:type="dxa"/>
+            <w:tcW w:w="1988" w:type="dxa"/>
             <w:tcBorders>
               <w:top w:val="single" w:sz="4" w:space="0" w:color="000000"/>
               <w:left w:val="single" w:sz="4" w:space="0" w:color="000000"/>
@@ -1044,7 +1044,7 @@
         </w:tc>
         <w:tc>
           <w:tcPr>
-            <w:tcW w:w="1709" w:type="dxa"/>
+            <w:tcW w:w="1708" w:type="dxa"/>
             <w:tcBorders>
               <w:top w:val="single" w:sz="4" w:space="0" w:color="000000"/>
               <w:left w:val="single" w:sz="4" w:space="0" w:color="000000"/>
@@ -1142,7 +1142,7 @@
         </w:tc>
         <w:tc>
           <w:tcPr>
-            <w:tcW w:w="1986" w:type="dxa"/>
+            <w:tcW w:w="1988" w:type="dxa"/>
             <w:tcBorders>
               <w:top w:val="single" w:sz="4" w:space="0" w:color="000000"/>
               <w:left w:val="single" w:sz="4" w:space="0" w:color="000000"/>
@@ -1187,7 +1187,7 @@
         </w:tc>
         <w:tc>
           <w:tcPr>
-            <w:tcW w:w="1709" w:type="dxa"/>
+            <w:tcW w:w="1708" w:type="dxa"/>
             <w:tcBorders>
               <w:top w:val="single" w:sz="4" w:space="0" w:color="000000"/>
               <w:left w:val="single" w:sz="4" w:space="0" w:color="000000"/>
@@ -1285,7 +1285,7 @@
         </w:tc>
         <w:tc>
           <w:tcPr>
-            <w:tcW w:w="1986" w:type="dxa"/>
+            <w:tcW w:w="1988" w:type="dxa"/>
             <w:tcBorders>
               <w:top w:val="single" w:sz="4" w:space="0" w:color="000000"/>
               <w:left w:val="single" w:sz="4" w:space="0" w:color="000000"/>
@@ -1330,7 +1330,7 @@
         </w:tc>
         <w:tc>
           <w:tcPr>
-            <w:tcW w:w="1709" w:type="dxa"/>
+            <w:tcW w:w="1708" w:type="dxa"/>
             <w:tcBorders>
               <w:top w:val="single" w:sz="4" w:space="0" w:color="000000"/>
               <w:left w:val="single" w:sz="4" w:space="0" w:color="000000"/>
@@ -1428,7 +1428,7 @@
         </w:tc>
         <w:tc>
           <w:tcPr>
-            <w:tcW w:w="1986" w:type="dxa"/>
+            <w:tcW w:w="1988" w:type="dxa"/>
             <w:tcBorders>
               <w:top w:val="single" w:sz="4" w:space="0" w:color="000000"/>
               <w:left w:val="single" w:sz="4" w:space="0" w:color="000000"/>
@@ -1473,7 +1473,7 @@
         </w:tc>
         <w:tc>
           <w:tcPr>
-            <w:tcW w:w="1709" w:type="dxa"/>
+            <w:tcW w:w="1708" w:type="dxa"/>
             <w:tcBorders>
               <w:top w:val="single" w:sz="4" w:space="0" w:color="000000"/>
               <w:left w:val="single" w:sz="4" w:space="0" w:color="000000"/>
@@ -1571,7 +1571,7 @@
         </w:tc>
         <w:tc>
           <w:tcPr>
-            <w:tcW w:w="1986" w:type="dxa"/>
+            <w:tcW w:w="1988" w:type="dxa"/>
             <w:tcBorders>
               <w:top w:val="single" w:sz="4" w:space="0" w:color="000000"/>
               <w:left w:val="single" w:sz="4" w:space="0" w:color="000000"/>
@@ -1615,7 +1615,7 @@
         </w:tc>
         <w:tc>
           <w:tcPr>
-            <w:tcW w:w="1709" w:type="dxa"/>
+            <w:tcW w:w="1708" w:type="dxa"/>
             <w:tcBorders>
               <w:top w:val="single" w:sz="4" w:space="0" w:color="000000"/>
               <w:left w:val="single" w:sz="4" w:space="0" w:color="000000"/>
@@ -1713,7 +1713,7 @@
         </w:tc>
         <w:tc>
           <w:tcPr>
-            <w:tcW w:w="1986" w:type="dxa"/>
+            <w:tcW w:w="1988" w:type="dxa"/>
             <w:tcBorders>
               <w:top w:val="single" w:sz="4" w:space="0" w:color="000000"/>
               <w:left w:val="single" w:sz="4" w:space="0" w:color="000000"/>
@@ -1758,7 +1758,7 @@
         </w:tc>
         <w:tc>
           <w:tcPr>
-            <w:tcW w:w="1709" w:type="dxa"/>
+            <w:tcW w:w="1708" w:type="dxa"/>
             <w:tcBorders>
               <w:top w:val="single" w:sz="4" w:space="0" w:color="000000"/>
               <w:left w:val="single" w:sz="4" w:space="0" w:color="000000"/>
@@ -1856,7 +1856,7 @@
         </w:tc>
         <w:tc>
           <w:tcPr>
-            <w:tcW w:w="1986" w:type="dxa"/>
+            <w:tcW w:w="1988" w:type="dxa"/>
             <w:tcBorders>
               <w:top w:val="single" w:sz="4" w:space="0" w:color="000000"/>
               <w:left w:val="single" w:sz="4" w:space="0" w:color="000000"/>
@@ -1900,7 +1900,7 @@
         </w:tc>
         <w:tc>
           <w:tcPr>
-            <w:tcW w:w="1709" w:type="dxa"/>
+            <w:tcW w:w="1708" w:type="dxa"/>
             <w:tcBorders>
               <w:top w:val="single" w:sz="4" w:space="0" w:color="000000"/>
               <w:left w:val="single" w:sz="4" w:space="0" w:color="000000"/>
@@ -1998,7 +1998,7 @@
         </w:tc>
         <w:tc>
           <w:tcPr>
-            <w:tcW w:w="1986" w:type="dxa"/>
+            <w:tcW w:w="1988" w:type="dxa"/>
             <w:tcBorders>
               <w:top w:val="single" w:sz="4" w:space="0" w:color="000000"/>
               <w:left w:val="single" w:sz="4" w:space="0" w:color="000000"/>
@@ -2042,7 +2042,7 @@
         </w:tc>
         <w:tc>
           <w:tcPr>
-            <w:tcW w:w="1709" w:type="dxa"/>
+            <w:tcW w:w="1708" w:type="dxa"/>
             <w:tcBorders>
               <w:top w:val="single" w:sz="4" w:space="0" w:color="000000"/>
               <w:left w:val="single" w:sz="4" w:space="0" w:color="000000"/>
@@ -2096,6 +2096,7 @@
           <w:tcPr>
             <w:tcW w:w="1101" w:type="dxa"/>
             <w:tcBorders>
+              <w:top w:val="single" w:sz="4" w:space="0" w:color="000000"/>
               <w:left w:val="single" w:sz="4" w:space="0" w:color="000000"/>
               <w:bottom w:val="single" w:sz="4" w:space="0" w:color="000000"/>
               <w:insideH w:val="single" w:sz="4" w:space="0" w:color="000000"/>
@@ -2118,6 +2119,7 @@
           <w:tcPr>
             <w:tcW w:w="1822" w:type="dxa"/>
             <w:tcBorders>
+              <w:top w:val="single" w:sz="4" w:space="0" w:color="000000"/>
               <w:left w:val="single" w:sz="4" w:space="0" w:color="000000"/>
               <w:bottom w:val="single" w:sz="4" w:space="0" w:color="000000"/>
               <w:insideH w:val="single" w:sz="4" w:space="0" w:color="000000"/>
@@ -2138,8 +2140,9 @@
         </w:tc>
         <w:tc>
           <w:tcPr>
-            <w:tcW w:w="1986" w:type="dxa"/>
-            <w:tcBorders>
+            <w:tcW w:w="1988" w:type="dxa"/>
+            <w:tcBorders>
+              <w:top w:val="single" w:sz="4" w:space="0" w:color="000000"/>
               <w:left w:val="single" w:sz="4" w:space="0" w:color="000000"/>
               <w:bottom w:val="single" w:sz="4" w:space="0" w:color="000000"/>
               <w:insideH w:val="single" w:sz="4" w:space="0" w:color="000000"/>
@@ -2162,27 +2165,29 @@
           <w:tcPr>
             <w:tcW w:w="1757" w:type="dxa"/>
             <w:tcBorders>
-              <w:left w:val="single" w:sz="4" w:space="0" w:color="000000"/>
-              <w:bottom w:val="single" w:sz="4" w:space="0" w:color="000000"/>
-              <w:insideH w:val="single" w:sz="4" w:space="0" w:color="000000"/>
-            </w:tcBorders>
-            <w:shd w:fill="auto" w:val="clear"/>
-            <w:vAlign w:val="center"/>
-          </w:tcPr>
-          <w:p>
-            <w:pPr>
-              <w:pStyle w:val="Normal"/>
-              <w:rPr/>
-            </w:pPr>
-            <w:r>
-              <w:rPr/>
-            </w:r>
-          </w:p>
-        </w:tc>
-        <w:tc>
-          <w:tcPr>
-            <w:tcW w:w="1709" w:type="dxa"/>
-            <w:tcBorders>
+              <w:top w:val="single" w:sz="4" w:space="0" w:color="000000"/>
+              <w:left w:val="single" w:sz="4" w:space="0" w:color="000000"/>
+              <w:bottom w:val="single" w:sz="4" w:space="0" w:color="000000"/>
+              <w:insideH w:val="single" w:sz="4" w:space="0" w:color="000000"/>
+            </w:tcBorders>
+            <w:shd w:fill="auto" w:val="clear"/>
+            <w:vAlign w:val="center"/>
+          </w:tcPr>
+          <w:p>
+            <w:pPr>
+              <w:pStyle w:val="Normal"/>
+              <w:rPr/>
+            </w:pPr>
+            <w:r>
+              <w:rPr/>
+            </w:r>
+          </w:p>
+        </w:tc>
+        <w:tc>
+          <w:tcPr>
+            <w:tcW w:w="1708" w:type="dxa"/>
+            <w:tcBorders>
+              <w:top w:val="single" w:sz="4" w:space="0" w:color="000000"/>
               <w:left w:val="single" w:sz="4" w:space="0" w:color="000000"/>
               <w:bottom w:val="single" w:sz="4" w:space="0" w:color="000000"/>
               <w:insideH w:val="single" w:sz="4" w:space="0" w:color="000000"/>
@@ -2204,6 +2209,7 @@
           <w:tcPr>
             <w:tcW w:w="1141" w:type="dxa"/>
             <w:tcBorders>
+              <w:top w:val="single" w:sz="4" w:space="0" w:color="000000"/>
               <w:left w:val="single" w:sz="4" w:space="0" w:color="000000"/>
               <w:bottom w:val="single" w:sz="4" w:space="0" w:color="000000"/>
               <w:right w:val="single" w:sz="4" w:space="0" w:color="000000"/>
@@ -2233,6 +2239,7 @@
           <w:tcPr>
             <w:tcW w:w="1101" w:type="dxa"/>
             <w:tcBorders>
+              <w:top w:val="single" w:sz="4" w:space="0" w:color="000000"/>
               <w:left w:val="single" w:sz="4" w:space="0" w:color="000000"/>
               <w:bottom w:val="single" w:sz="4" w:space="0" w:color="000000"/>
               <w:insideH w:val="single" w:sz="4" w:space="0" w:color="000000"/>
@@ -2255,6 +2262,7 @@
           <w:tcPr>
             <w:tcW w:w="1822" w:type="dxa"/>
             <w:tcBorders>
+              <w:top w:val="single" w:sz="4" w:space="0" w:color="000000"/>
               <w:left w:val="single" w:sz="4" w:space="0" w:color="000000"/>
               <w:bottom w:val="single" w:sz="4" w:space="0" w:color="000000"/>
               <w:insideH w:val="single" w:sz="4" w:space="0" w:color="000000"/>
@@ -2275,8 +2283,9 @@
         </w:tc>
         <w:tc>
           <w:tcPr>
-            <w:tcW w:w="1986" w:type="dxa"/>
-            <w:tcBorders>
+            <w:tcW w:w="1988" w:type="dxa"/>
+            <w:tcBorders>
+              <w:top w:val="single" w:sz="4" w:space="0" w:color="000000"/>
               <w:left w:val="single" w:sz="4" w:space="0" w:color="000000"/>
               <w:bottom w:val="single" w:sz="4" w:space="0" w:color="000000"/>
               <w:insideH w:val="single" w:sz="4" w:space="0" w:color="000000"/>
@@ -2298,27 +2307,29 @@
           <w:tcPr>
             <w:tcW w:w="1757" w:type="dxa"/>
             <w:tcBorders>
-              <w:left w:val="single" w:sz="4" w:space="0" w:color="000000"/>
-              <w:bottom w:val="single" w:sz="4" w:space="0" w:color="000000"/>
-              <w:insideH w:val="single" w:sz="4" w:space="0" w:color="000000"/>
-            </w:tcBorders>
-            <w:shd w:fill="auto" w:val="clear"/>
-            <w:vAlign w:val="center"/>
-          </w:tcPr>
-          <w:p>
-            <w:pPr>
-              <w:pStyle w:val="Normal"/>
-              <w:rPr/>
-            </w:pPr>
-            <w:r>
-              <w:rPr/>
-            </w:r>
-          </w:p>
-        </w:tc>
-        <w:tc>
-          <w:tcPr>
-            <w:tcW w:w="1709" w:type="dxa"/>
-            <w:tcBorders>
+              <w:top w:val="single" w:sz="4" w:space="0" w:color="000000"/>
+              <w:left w:val="single" w:sz="4" w:space="0" w:color="000000"/>
+              <w:bottom w:val="single" w:sz="4" w:space="0" w:color="000000"/>
+              <w:insideH w:val="single" w:sz="4" w:space="0" w:color="000000"/>
+            </w:tcBorders>
+            <w:shd w:fill="auto" w:val="clear"/>
+            <w:vAlign w:val="center"/>
+          </w:tcPr>
+          <w:p>
+            <w:pPr>
+              <w:pStyle w:val="Normal"/>
+              <w:rPr/>
+            </w:pPr>
+            <w:r>
+              <w:rPr/>
+            </w:r>
+          </w:p>
+        </w:tc>
+        <w:tc>
+          <w:tcPr>
+            <w:tcW w:w="1708" w:type="dxa"/>
+            <w:tcBorders>
+              <w:top w:val="single" w:sz="4" w:space="0" w:color="000000"/>
               <w:left w:val="single" w:sz="4" w:space="0" w:color="000000"/>
               <w:bottom w:val="single" w:sz="4" w:space="0" w:color="000000"/>
               <w:insideH w:val="single" w:sz="4" w:space="0" w:color="000000"/>
@@ -2340,6 +2351,7 @@
           <w:tcPr>
             <w:tcW w:w="1141" w:type="dxa"/>
             <w:tcBorders>
+              <w:top w:val="single" w:sz="4" w:space="0" w:color="000000"/>
               <w:left w:val="single" w:sz="4" w:space="0" w:color="000000"/>
               <w:bottom w:val="single" w:sz="4" w:space="0" w:color="000000"/>
               <w:right w:val="single" w:sz="4" w:space="0" w:color="000000"/>
@@ -2369,6 +2381,7 @@
           <w:tcPr>
             <w:tcW w:w="1101" w:type="dxa"/>
             <w:tcBorders>
+              <w:top w:val="single" w:sz="4" w:space="0" w:color="000000"/>
               <w:left w:val="single" w:sz="4" w:space="0" w:color="000000"/>
               <w:bottom w:val="single" w:sz="4" w:space="0" w:color="000000"/>
               <w:insideH w:val="single" w:sz="4" w:space="0" w:color="000000"/>
@@ -2391,6 +2404,7 @@
           <w:tcPr>
             <w:tcW w:w="1822" w:type="dxa"/>
             <w:tcBorders>
+              <w:top w:val="single" w:sz="4" w:space="0" w:color="000000"/>
               <w:left w:val="single" w:sz="4" w:space="0" w:color="000000"/>
               <w:bottom w:val="single" w:sz="4" w:space="0" w:color="000000"/>
               <w:insideH w:val="single" w:sz="4" w:space="0" w:color="000000"/>
@@ -2411,8 +2425,9 @@
         </w:tc>
         <w:tc>
           <w:tcPr>
-            <w:tcW w:w="1986" w:type="dxa"/>
-            <w:tcBorders>
+            <w:tcW w:w="1988" w:type="dxa"/>
+            <w:tcBorders>
+              <w:top w:val="single" w:sz="4" w:space="0" w:color="000000"/>
               <w:left w:val="single" w:sz="4" w:space="0" w:color="000000"/>
               <w:bottom w:val="single" w:sz="4" w:space="0" w:color="000000"/>
               <w:insideH w:val="single" w:sz="4" w:space="0" w:color="000000"/>
@@ -2434,27 +2449,29 @@
           <w:tcPr>
             <w:tcW w:w="1757" w:type="dxa"/>
             <w:tcBorders>
-              <w:left w:val="single" w:sz="4" w:space="0" w:color="000000"/>
-              <w:bottom w:val="single" w:sz="4" w:space="0" w:color="000000"/>
-              <w:insideH w:val="single" w:sz="4" w:space="0" w:color="000000"/>
-            </w:tcBorders>
-            <w:shd w:fill="auto" w:val="clear"/>
-            <w:vAlign w:val="center"/>
-          </w:tcPr>
-          <w:p>
-            <w:pPr>
-              <w:pStyle w:val="Normal"/>
-              <w:rPr/>
-            </w:pPr>
-            <w:r>
-              <w:rPr/>
-            </w:r>
-          </w:p>
-        </w:tc>
-        <w:tc>
-          <w:tcPr>
-            <w:tcW w:w="1709" w:type="dxa"/>
-            <w:tcBorders>
+              <w:top w:val="single" w:sz="4" w:space="0" w:color="000000"/>
+              <w:left w:val="single" w:sz="4" w:space="0" w:color="000000"/>
+              <w:bottom w:val="single" w:sz="4" w:space="0" w:color="000000"/>
+              <w:insideH w:val="single" w:sz="4" w:space="0" w:color="000000"/>
+            </w:tcBorders>
+            <w:shd w:fill="auto" w:val="clear"/>
+            <w:vAlign w:val="center"/>
+          </w:tcPr>
+          <w:p>
+            <w:pPr>
+              <w:pStyle w:val="Normal"/>
+              <w:rPr/>
+            </w:pPr>
+            <w:r>
+              <w:rPr/>
+            </w:r>
+          </w:p>
+        </w:tc>
+        <w:tc>
+          <w:tcPr>
+            <w:tcW w:w="1708" w:type="dxa"/>
+            <w:tcBorders>
+              <w:top w:val="single" w:sz="4" w:space="0" w:color="000000"/>
               <w:left w:val="single" w:sz="4" w:space="0" w:color="000000"/>
               <w:bottom w:val="single" w:sz="4" w:space="0" w:color="000000"/>
               <w:insideH w:val="single" w:sz="4" w:space="0" w:color="000000"/>
@@ -2476,6 +2493,7 @@
           <w:tcPr>
             <w:tcW w:w="1141" w:type="dxa"/>
             <w:tcBorders>
+              <w:top w:val="single" w:sz="4" w:space="0" w:color="000000"/>
               <w:left w:val="single" w:sz="4" w:space="0" w:color="000000"/>
               <w:bottom w:val="single" w:sz="4" w:space="0" w:color="000000"/>
               <w:right w:val="single" w:sz="4" w:space="0" w:color="000000"/>
@@ -2505,6 +2523,7 @@
           <w:tcPr>
             <w:tcW w:w="1101" w:type="dxa"/>
             <w:tcBorders>
+              <w:top w:val="single" w:sz="4" w:space="0" w:color="000000"/>
               <w:left w:val="single" w:sz="4" w:space="0" w:color="000000"/>
               <w:bottom w:val="single" w:sz="4" w:space="0" w:color="000000"/>
               <w:insideH w:val="single" w:sz="4" w:space="0" w:color="000000"/>
@@ -2527,6 +2546,7 @@
           <w:tcPr>
             <w:tcW w:w="1822" w:type="dxa"/>
             <w:tcBorders>
+              <w:top w:val="single" w:sz="4" w:space="0" w:color="000000"/>
               <w:left w:val="single" w:sz="4" w:space="0" w:color="000000"/>
               <w:bottom w:val="single" w:sz="4" w:space="0" w:color="000000"/>
               <w:insideH w:val="single" w:sz="4" w:space="0" w:color="000000"/>
@@ -2547,8 +2567,9 @@
         </w:tc>
         <w:tc>
           <w:tcPr>
-            <w:tcW w:w="1986" w:type="dxa"/>
-            <w:tcBorders>
+            <w:tcW w:w="1988" w:type="dxa"/>
+            <w:tcBorders>
+              <w:top w:val="single" w:sz="4" w:space="0" w:color="000000"/>
               <w:left w:val="single" w:sz="4" w:space="0" w:color="000000"/>
               <w:bottom w:val="single" w:sz="4" w:space="0" w:color="000000"/>
               <w:insideH w:val="single" w:sz="4" w:space="0" w:color="000000"/>
@@ -2570,27 +2591,29 @@
           <w:tcPr>
             <w:tcW w:w="1757" w:type="dxa"/>
             <w:tcBorders>
-              <w:left w:val="single" w:sz="4" w:space="0" w:color="000000"/>
-              <w:bottom w:val="single" w:sz="4" w:space="0" w:color="000000"/>
-              <w:insideH w:val="single" w:sz="4" w:space="0" w:color="000000"/>
-            </w:tcBorders>
-            <w:shd w:fill="auto" w:val="clear"/>
-            <w:vAlign w:val="center"/>
-          </w:tcPr>
-          <w:p>
-            <w:pPr>
-              <w:pStyle w:val="Normal"/>
-              <w:rPr/>
-            </w:pPr>
-            <w:r>
-              <w:rPr/>
-            </w:r>
-          </w:p>
-        </w:tc>
-        <w:tc>
-          <w:tcPr>
-            <w:tcW w:w="1709" w:type="dxa"/>
-            <w:tcBorders>
+              <w:top w:val="single" w:sz="4" w:space="0" w:color="000000"/>
+              <w:left w:val="single" w:sz="4" w:space="0" w:color="000000"/>
+              <w:bottom w:val="single" w:sz="4" w:space="0" w:color="000000"/>
+              <w:insideH w:val="single" w:sz="4" w:space="0" w:color="000000"/>
+            </w:tcBorders>
+            <w:shd w:fill="auto" w:val="clear"/>
+            <w:vAlign w:val="center"/>
+          </w:tcPr>
+          <w:p>
+            <w:pPr>
+              <w:pStyle w:val="Normal"/>
+              <w:rPr/>
+            </w:pPr>
+            <w:r>
+              <w:rPr/>
+            </w:r>
+          </w:p>
+        </w:tc>
+        <w:tc>
+          <w:tcPr>
+            <w:tcW w:w="1708" w:type="dxa"/>
+            <w:tcBorders>
+              <w:top w:val="single" w:sz="4" w:space="0" w:color="000000"/>
               <w:left w:val="single" w:sz="4" w:space="0" w:color="000000"/>
               <w:bottom w:val="single" w:sz="4" w:space="0" w:color="000000"/>
               <w:insideH w:val="single" w:sz="4" w:space="0" w:color="000000"/>
@@ -2612,6 +2635,7 @@
           <w:tcPr>
             <w:tcW w:w="1141" w:type="dxa"/>
             <w:tcBorders>
+              <w:top w:val="single" w:sz="4" w:space="0" w:color="000000"/>
               <w:left w:val="single" w:sz="4" w:space="0" w:color="000000"/>
               <w:bottom w:val="single" w:sz="4" w:space="0" w:color="000000"/>
               <w:right w:val="single" w:sz="4" w:space="0" w:color="000000"/>
@@ -2641,6 +2665,7 @@
           <w:tcPr>
             <w:tcW w:w="1101" w:type="dxa"/>
             <w:tcBorders>
+              <w:top w:val="single" w:sz="4" w:space="0" w:color="000000"/>
               <w:left w:val="single" w:sz="4" w:space="0" w:color="000000"/>
               <w:bottom w:val="single" w:sz="4" w:space="0" w:color="000000"/>
               <w:insideH w:val="single" w:sz="4" w:space="0" w:color="000000"/>
@@ -2663,6 +2688,7 @@
           <w:tcPr>
             <w:tcW w:w="1822" w:type="dxa"/>
             <w:tcBorders>
+              <w:top w:val="single" w:sz="4" w:space="0" w:color="000000"/>
               <w:left w:val="single" w:sz="4" w:space="0" w:color="000000"/>
               <w:bottom w:val="single" w:sz="4" w:space="0" w:color="000000"/>
               <w:insideH w:val="single" w:sz="4" w:space="0" w:color="000000"/>
@@ -2683,8 +2709,9 @@
         </w:tc>
         <w:tc>
           <w:tcPr>
-            <w:tcW w:w="1986" w:type="dxa"/>
-            <w:tcBorders>
+            <w:tcW w:w="1988" w:type="dxa"/>
+            <w:tcBorders>
+              <w:top w:val="single" w:sz="4" w:space="0" w:color="000000"/>
               <w:left w:val="single" w:sz="4" w:space="0" w:color="000000"/>
               <w:bottom w:val="single" w:sz="4" w:space="0" w:color="000000"/>
               <w:insideH w:val="single" w:sz="4" w:space="0" w:color="000000"/>
@@ -2706,27 +2733,29 @@
           <w:tcPr>
             <w:tcW w:w="1757" w:type="dxa"/>
             <w:tcBorders>
-              <w:left w:val="single" w:sz="4" w:space="0" w:color="000000"/>
-              <w:bottom w:val="single" w:sz="4" w:space="0" w:color="000000"/>
-              <w:insideH w:val="single" w:sz="4" w:space="0" w:color="000000"/>
-            </w:tcBorders>
-            <w:shd w:fill="auto" w:val="clear"/>
-            <w:vAlign w:val="center"/>
-          </w:tcPr>
-          <w:p>
-            <w:pPr>
-              <w:pStyle w:val="Normal"/>
-              <w:rPr/>
-            </w:pPr>
-            <w:r>
-              <w:rPr/>
-            </w:r>
-          </w:p>
-        </w:tc>
-        <w:tc>
-          <w:tcPr>
-            <w:tcW w:w="1709" w:type="dxa"/>
-            <w:tcBorders>
+              <w:top w:val="single" w:sz="4" w:space="0" w:color="000000"/>
+              <w:left w:val="single" w:sz="4" w:space="0" w:color="000000"/>
+              <w:bottom w:val="single" w:sz="4" w:space="0" w:color="000000"/>
+              <w:insideH w:val="single" w:sz="4" w:space="0" w:color="000000"/>
+            </w:tcBorders>
+            <w:shd w:fill="auto" w:val="clear"/>
+            <w:vAlign w:val="center"/>
+          </w:tcPr>
+          <w:p>
+            <w:pPr>
+              <w:pStyle w:val="Normal"/>
+              <w:rPr/>
+            </w:pPr>
+            <w:r>
+              <w:rPr/>
+            </w:r>
+          </w:p>
+        </w:tc>
+        <w:tc>
+          <w:tcPr>
+            <w:tcW w:w="1708" w:type="dxa"/>
+            <w:tcBorders>
+              <w:top w:val="single" w:sz="4" w:space="0" w:color="000000"/>
               <w:left w:val="single" w:sz="4" w:space="0" w:color="000000"/>
               <w:bottom w:val="single" w:sz="4" w:space="0" w:color="000000"/>
               <w:insideH w:val="single" w:sz="4" w:space="0" w:color="000000"/>
@@ -2748,6 +2777,7 @@
           <w:tcPr>
             <w:tcW w:w="1141" w:type="dxa"/>
             <w:tcBorders>
+              <w:top w:val="single" w:sz="4" w:space="0" w:color="000000"/>
               <w:left w:val="single" w:sz="4" w:space="0" w:color="000000"/>
               <w:bottom w:val="single" w:sz="4" w:space="0" w:color="000000"/>
               <w:right w:val="single" w:sz="4" w:space="0" w:color="000000"/>
@@ -2777,6 +2807,7 @@
           <w:tcPr>
             <w:tcW w:w="1101" w:type="dxa"/>
             <w:tcBorders>
+              <w:top w:val="single" w:sz="4" w:space="0" w:color="000000"/>
               <w:left w:val="single" w:sz="4" w:space="0" w:color="000000"/>
               <w:bottom w:val="single" w:sz="4" w:space="0" w:color="000000"/>
               <w:insideH w:val="single" w:sz="4" w:space="0" w:color="000000"/>
@@ -2799,6 +2830,7 @@
           <w:tcPr>
             <w:tcW w:w="1822" w:type="dxa"/>
             <w:tcBorders>
+              <w:top w:val="single" w:sz="4" w:space="0" w:color="000000"/>
               <w:left w:val="single" w:sz="4" w:space="0" w:color="000000"/>
               <w:bottom w:val="single" w:sz="4" w:space="0" w:color="000000"/>
               <w:insideH w:val="single" w:sz="4" w:space="0" w:color="000000"/>
@@ -2819,8 +2851,9 @@
         </w:tc>
         <w:tc>
           <w:tcPr>
-            <w:tcW w:w="1986" w:type="dxa"/>
-            <w:tcBorders>
+            <w:tcW w:w="1988" w:type="dxa"/>
+            <w:tcBorders>
+              <w:top w:val="single" w:sz="4" w:space="0" w:color="000000"/>
               <w:left w:val="single" w:sz="4" w:space="0" w:color="000000"/>
               <w:bottom w:val="single" w:sz="4" w:space="0" w:color="000000"/>
               <w:insideH w:val="single" w:sz="4" w:space="0" w:color="000000"/>
@@ -2842,27 +2875,29 @@
           <w:tcPr>
             <w:tcW w:w="1757" w:type="dxa"/>
             <w:tcBorders>
-              <w:left w:val="single" w:sz="4" w:space="0" w:color="000000"/>
-              <w:bottom w:val="single" w:sz="4" w:space="0" w:color="000000"/>
-              <w:insideH w:val="single" w:sz="4" w:space="0" w:color="000000"/>
-            </w:tcBorders>
-            <w:shd w:fill="auto" w:val="clear"/>
-            <w:vAlign w:val="center"/>
-          </w:tcPr>
-          <w:p>
-            <w:pPr>
-              <w:pStyle w:val="Normal"/>
-              <w:rPr/>
-            </w:pPr>
-            <w:r>
-              <w:rPr/>
-            </w:r>
-          </w:p>
-        </w:tc>
-        <w:tc>
-          <w:tcPr>
-            <w:tcW w:w="1709" w:type="dxa"/>
-            <w:tcBorders>
+              <w:top w:val="single" w:sz="4" w:space="0" w:color="000000"/>
+              <w:left w:val="single" w:sz="4" w:space="0" w:color="000000"/>
+              <w:bottom w:val="single" w:sz="4" w:space="0" w:color="000000"/>
+              <w:insideH w:val="single" w:sz="4" w:space="0" w:color="000000"/>
+            </w:tcBorders>
+            <w:shd w:fill="auto" w:val="clear"/>
+            <w:vAlign w:val="center"/>
+          </w:tcPr>
+          <w:p>
+            <w:pPr>
+              <w:pStyle w:val="Normal"/>
+              <w:rPr/>
+            </w:pPr>
+            <w:r>
+              <w:rPr/>
+            </w:r>
+          </w:p>
+        </w:tc>
+        <w:tc>
+          <w:tcPr>
+            <w:tcW w:w="1708" w:type="dxa"/>
+            <w:tcBorders>
+              <w:top w:val="single" w:sz="4" w:space="0" w:color="000000"/>
               <w:left w:val="single" w:sz="4" w:space="0" w:color="000000"/>
               <w:bottom w:val="single" w:sz="4" w:space="0" w:color="000000"/>
               <w:insideH w:val="single" w:sz="4" w:space="0" w:color="000000"/>
@@ -2884,6 +2919,7 @@
           <w:tcPr>
             <w:tcW w:w="1141" w:type="dxa"/>
             <w:tcBorders>
+              <w:top w:val="single" w:sz="4" w:space="0" w:color="000000"/>
               <w:left w:val="single" w:sz="4" w:space="0" w:color="000000"/>
               <w:bottom w:val="single" w:sz="4" w:space="0" w:color="000000"/>
               <w:right w:val="single" w:sz="4" w:space="0" w:color="000000"/>
@@ -2913,6 +2949,7 @@
           <w:tcPr>
             <w:tcW w:w="1101" w:type="dxa"/>
             <w:tcBorders>
+              <w:top w:val="single" w:sz="4" w:space="0" w:color="000000"/>
               <w:left w:val="single" w:sz="4" w:space="0" w:color="000000"/>
               <w:bottom w:val="single" w:sz="4" w:space="0" w:color="000000"/>
               <w:insideH w:val="single" w:sz="4" w:space="0" w:color="000000"/>
@@ -2935,6 +2972,7 @@
           <w:tcPr>
             <w:tcW w:w="1822" w:type="dxa"/>
             <w:tcBorders>
+              <w:top w:val="single" w:sz="4" w:space="0" w:color="000000"/>
               <w:left w:val="single" w:sz="4" w:space="0" w:color="000000"/>
               <w:bottom w:val="single" w:sz="4" w:space="0" w:color="000000"/>
               <w:insideH w:val="single" w:sz="4" w:space="0" w:color="000000"/>
@@ -2955,8 +2993,9 @@
         </w:tc>
         <w:tc>
           <w:tcPr>
-            <w:tcW w:w="1986" w:type="dxa"/>
-            <w:tcBorders>
+            <w:tcW w:w="1988" w:type="dxa"/>
+            <w:tcBorders>
+              <w:top w:val="single" w:sz="4" w:space="0" w:color="000000"/>
               <w:left w:val="single" w:sz="4" w:space="0" w:color="000000"/>
               <w:bottom w:val="single" w:sz="4" w:space="0" w:color="000000"/>
               <w:insideH w:val="single" w:sz="4" w:space="0" w:color="000000"/>
@@ -2979,27 +3018,29 @@
           <w:tcPr>
             <w:tcW w:w="1757" w:type="dxa"/>
             <w:tcBorders>
-              <w:left w:val="single" w:sz="4" w:space="0" w:color="000000"/>
-              <w:bottom w:val="single" w:sz="4" w:space="0" w:color="000000"/>
-              <w:insideH w:val="single" w:sz="4" w:space="0" w:color="000000"/>
-            </w:tcBorders>
-            <w:shd w:fill="auto" w:val="clear"/>
-            <w:vAlign w:val="center"/>
-          </w:tcPr>
-          <w:p>
-            <w:pPr>
-              <w:pStyle w:val="Normal"/>
-              <w:rPr/>
-            </w:pPr>
-            <w:r>
-              <w:rPr/>
-            </w:r>
-          </w:p>
-        </w:tc>
-        <w:tc>
-          <w:tcPr>
-            <w:tcW w:w="1709" w:type="dxa"/>
-            <w:tcBorders>
+              <w:top w:val="single" w:sz="4" w:space="0" w:color="000000"/>
+              <w:left w:val="single" w:sz="4" w:space="0" w:color="000000"/>
+              <w:bottom w:val="single" w:sz="4" w:space="0" w:color="000000"/>
+              <w:insideH w:val="single" w:sz="4" w:space="0" w:color="000000"/>
+            </w:tcBorders>
+            <w:shd w:fill="auto" w:val="clear"/>
+            <w:vAlign w:val="center"/>
+          </w:tcPr>
+          <w:p>
+            <w:pPr>
+              <w:pStyle w:val="Normal"/>
+              <w:rPr/>
+            </w:pPr>
+            <w:r>
+              <w:rPr/>
+            </w:r>
+          </w:p>
+        </w:tc>
+        <w:tc>
+          <w:tcPr>
+            <w:tcW w:w="1708" w:type="dxa"/>
+            <w:tcBorders>
+              <w:top w:val="single" w:sz="4" w:space="0" w:color="000000"/>
               <w:left w:val="single" w:sz="4" w:space="0" w:color="000000"/>
               <w:bottom w:val="single" w:sz="4" w:space="0" w:color="000000"/>
               <w:insideH w:val="single" w:sz="4" w:space="0" w:color="000000"/>
@@ -3021,6 +3062,7 @@
           <w:tcPr>
             <w:tcW w:w="1141" w:type="dxa"/>
             <w:tcBorders>
+              <w:top w:val="single" w:sz="4" w:space="0" w:color="000000"/>
               <w:left w:val="single" w:sz="4" w:space="0" w:color="000000"/>
               <w:bottom w:val="single" w:sz="4" w:space="0" w:color="000000"/>
               <w:right w:val="single" w:sz="4" w:space="0" w:color="000000"/>
@@ -3050,6 +3092,7 @@
           <w:tcPr>
             <w:tcW w:w="1101" w:type="dxa"/>
             <w:tcBorders>
+              <w:top w:val="single" w:sz="4" w:space="0" w:color="000000"/>
               <w:left w:val="single" w:sz="4" w:space="0" w:color="000000"/>
               <w:bottom w:val="single" w:sz="4" w:space="0" w:color="000000"/>
               <w:insideH w:val="single" w:sz="4" w:space="0" w:color="000000"/>
@@ -3072,6 +3115,7 @@
           <w:tcPr>
             <w:tcW w:w="1822" w:type="dxa"/>
             <w:tcBorders>
+              <w:top w:val="single" w:sz="4" w:space="0" w:color="000000"/>
               <w:left w:val="single" w:sz="4" w:space="0" w:color="000000"/>
               <w:bottom w:val="single" w:sz="4" w:space="0" w:color="000000"/>
               <w:insideH w:val="single" w:sz="4" w:space="0" w:color="000000"/>
@@ -3092,8 +3136,9 @@
         </w:tc>
         <w:tc>
           <w:tcPr>
-            <w:tcW w:w="1986" w:type="dxa"/>
-            <w:tcBorders>
+            <w:tcW w:w="1988" w:type="dxa"/>
+            <w:tcBorders>
+              <w:top w:val="single" w:sz="4" w:space="0" w:color="000000"/>
               <w:left w:val="single" w:sz="4" w:space="0" w:color="000000"/>
               <w:bottom w:val="single" w:sz="4" w:space="0" w:color="000000"/>
               <w:insideH w:val="single" w:sz="4" w:space="0" w:color="000000"/>
@@ -3115,27 +3160,29 @@
           <w:tcPr>
             <w:tcW w:w="1757" w:type="dxa"/>
             <w:tcBorders>
-              <w:left w:val="single" w:sz="4" w:space="0" w:color="000000"/>
-              <w:bottom w:val="single" w:sz="4" w:space="0" w:color="000000"/>
-              <w:insideH w:val="single" w:sz="4" w:space="0" w:color="000000"/>
-            </w:tcBorders>
-            <w:shd w:fill="auto" w:val="clear"/>
-            <w:vAlign w:val="center"/>
-          </w:tcPr>
-          <w:p>
-            <w:pPr>
-              <w:pStyle w:val="Normal"/>
-              <w:rPr/>
-            </w:pPr>
-            <w:r>
-              <w:rPr/>
-            </w:r>
-          </w:p>
-        </w:tc>
-        <w:tc>
-          <w:tcPr>
-            <w:tcW w:w="1709" w:type="dxa"/>
-            <w:tcBorders>
+              <w:top w:val="single" w:sz="4" w:space="0" w:color="000000"/>
+              <w:left w:val="single" w:sz="4" w:space="0" w:color="000000"/>
+              <w:bottom w:val="single" w:sz="4" w:space="0" w:color="000000"/>
+              <w:insideH w:val="single" w:sz="4" w:space="0" w:color="000000"/>
+            </w:tcBorders>
+            <w:shd w:fill="auto" w:val="clear"/>
+            <w:vAlign w:val="center"/>
+          </w:tcPr>
+          <w:p>
+            <w:pPr>
+              <w:pStyle w:val="Normal"/>
+              <w:rPr/>
+            </w:pPr>
+            <w:r>
+              <w:rPr/>
+            </w:r>
+          </w:p>
+        </w:tc>
+        <w:tc>
+          <w:tcPr>
+            <w:tcW w:w="1708" w:type="dxa"/>
+            <w:tcBorders>
+              <w:top w:val="single" w:sz="4" w:space="0" w:color="000000"/>
               <w:left w:val="single" w:sz="4" w:space="0" w:color="000000"/>
               <w:bottom w:val="single" w:sz="4" w:space="0" w:color="000000"/>
               <w:insideH w:val="single" w:sz="4" w:space="0" w:color="000000"/>
@@ -3157,6 +3204,7 @@
           <w:tcPr>
             <w:tcW w:w="1141" w:type="dxa"/>
             <w:tcBorders>
+              <w:top w:val="single" w:sz="4" w:space="0" w:color="000000"/>
               <w:left w:val="single" w:sz="4" w:space="0" w:color="000000"/>
               <w:bottom w:val="single" w:sz="4" w:space="0" w:color="000000"/>
               <w:right w:val="single" w:sz="4" w:space="0" w:color="000000"/>
@@ -3186,20 +3234,22 @@
           <w:tcPr>
             <w:tcW w:w="1101" w:type="dxa"/>
             <w:tcBorders>
-              <w:left w:val="single" w:sz="4" w:space="0" w:color="000000"/>
-              <w:bottom w:val="single" w:sz="4" w:space="0" w:color="000000"/>
-              <w:insideH w:val="single" w:sz="4" w:space="0" w:color="000000"/>
-            </w:tcBorders>
-            <w:shd w:fill="auto" w:val="clear"/>
-            <w:vAlign w:val="center"/>
-          </w:tcPr>
-          <w:p>
-            <w:pPr>
-              <w:pStyle w:val="Normal"/>
-              <w:rPr/>
-            </w:pPr>
-            <w:r>
-              <w:rPr/>
+              <w:top w:val="single" w:sz="4" w:space="0" w:color="000000"/>
+              <w:left w:val="single" w:sz="4" w:space="0" w:color="000000"/>
+              <w:bottom w:val="single" w:sz="4" w:space="0" w:color="000000"/>
+              <w:insideH w:val="single" w:sz="4" w:space="0" w:color="000000"/>
+            </w:tcBorders>
+            <w:shd w:fill="auto" w:val="clear"/>
+            <w:vAlign w:val="center"/>
+          </w:tcPr>
+          <w:p>
+            <w:pPr>
+              <w:pStyle w:val="Normal"/>
+              <w:rPr/>
+            </w:pPr>
+            <w:r>
+              <w:rPr/>
+              <w:t>27 Sept</w:t>
             </w:r>
           </w:p>
         </w:tc>
@@ -3207,27 +3257,34 @@
           <w:tcPr>
             <w:tcW w:w="1822" w:type="dxa"/>
             <w:tcBorders>
-              <w:left w:val="single" w:sz="4" w:space="0" w:color="000000"/>
-              <w:bottom w:val="single" w:sz="4" w:space="0" w:color="000000"/>
-              <w:insideH w:val="single" w:sz="4" w:space="0" w:color="000000"/>
-            </w:tcBorders>
-            <w:shd w:fill="auto" w:val="clear"/>
-            <w:vAlign w:val="center"/>
-          </w:tcPr>
-          <w:p>
-            <w:pPr>
-              <w:pStyle w:val="Normal"/>
-              <w:rPr/>
-            </w:pPr>
-            <w:r>
-              <w:rPr/>
-            </w:r>
-          </w:p>
-        </w:tc>
-        <w:tc>
-          <w:tcPr>
-            <w:tcW w:w="1986" w:type="dxa"/>
-            <w:tcBorders>
+              <w:top w:val="single" w:sz="4" w:space="0" w:color="000000"/>
+              <w:left w:val="single" w:sz="4" w:space="0" w:color="000000"/>
+              <w:bottom w:val="single" w:sz="4" w:space="0" w:color="000000"/>
+              <w:insideH w:val="single" w:sz="4" w:space="0" w:color="000000"/>
+            </w:tcBorders>
+            <w:shd w:fill="auto" w:val="clear"/>
+            <w:vAlign w:val="center"/>
+          </w:tcPr>
+          <w:p>
+            <w:pPr>
+              <w:pStyle w:val="Normal"/>
+              <w:rPr/>
+            </w:pPr>
+            <w:r>
+              <w:rPr/>
+              <w:t xml:space="preserve">Creació del test plan </w:t>
+            </w:r>
+            <w:r>
+              <w:rPr/>
+              <w:t>I modificació criteri A</w:t>
+            </w:r>
+          </w:p>
+        </w:tc>
+        <w:tc>
+          <w:tcPr>
+            <w:tcW w:w="1988" w:type="dxa"/>
+            <w:tcBorders>
+              <w:top w:val="single" w:sz="4" w:space="0" w:color="000000"/>
               <w:left w:val="single" w:sz="4" w:space="0" w:color="000000"/>
               <w:bottom w:val="single" w:sz="4" w:space="0" w:color="000000"/>
               <w:insideH w:val="single" w:sz="4" w:space="0" w:color="000000"/>
@@ -3249,27 +3306,29 @@
           <w:tcPr>
             <w:tcW w:w="1757" w:type="dxa"/>
             <w:tcBorders>
-              <w:left w:val="single" w:sz="4" w:space="0" w:color="000000"/>
-              <w:bottom w:val="single" w:sz="4" w:space="0" w:color="000000"/>
-              <w:insideH w:val="single" w:sz="4" w:space="0" w:color="000000"/>
-            </w:tcBorders>
-            <w:shd w:fill="auto" w:val="clear"/>
-            <w:vAlign w:val="center"/>
-          </w:tcPr>
-          <w:p>
-            <w:pPr>
-              <w:pStyle w:val="Normal"/>
-              <w:rPr/>
-            </w:pPr>
-            <w:r>
-              <w:rPr/>
-            </w:r>
-          </w:p>
-        </w:tc>
-        <w:tc>
-          <w:tcPr>
-            <w:tcW w:w="1709" w:type="dxa"/>
-            <w:tcBorders>
+              <w:top w:val="single" w:sz="4" w:space="0" w:color="000000"/>
+              <w:left w:val="single" w:sz="4" w:space="0" w:color="000000"/>
+              <w:bottom w:val="single" w:sz="4" w:space="0" w:color="000000"/>
+              <w:insideH w:val="single" w:sz="4" w:space="0" w:color="000000"/>
+            </w:tcBorders>
+            <w:shd w:fill="auto" w:val="clear"/>
+            <w:vAlign w:val="center"/>
+          </w:tcPr>
+          <w:p>
+            <w:pPr>
+              <w:pStyle w:val="Normal"/>
+              <w:rPr/>
+            </w:pPr>
+            <w:r>
+              <w:rPr/>
+            </w:r>
+          </w:p>
+        </w:tc>
+        <w:tc>
+          <w:tcPr>
+            <w:tcW w:w="1708" w:type="dxa"/>
+            <w:tcBorders>
+              <w:top w:val="single" w:sz="4" w:space="0" w:color="000000"/>
               <w:left w:val="single" w:sz="4" w:space="0" w:color="000000"/>
               <w:bottom w:val="single" w:sz="4" w:space="0" w:color="000000"/>
               <w:insideH w:val="single" w:sz="4" w:space="0" w:color="000000"/>
@@ -3291,6 +3350,7 @@
           <w:tcPr>
             <w:tcW w:w="1141" w:type="dxa"/>
             <w:tcBorders>
+              <w:top w:val="single" w:sz="4" w:space="0" w:color="000000"/>
               <w:left w:val="single" w:sz="4" w:space="0" w:color="000000"/>
               <w:bottom w:val="single" w:sz="4" w:space="0" w:color="000000"/>
               <w:right w:val="single" w:sz="4" w:space="0" w:color="000000"/>
@@ -3320,6 +3380,7 @@
           <w:tcPr>
             <w:tcW w:w="1101" w:type="dxa"/>
             <w:tcBorders>
+              <w:top w:val="single" w:sz="4" w:space="0" w:color="000000"/>
               <w:left w:val="single" w:sz="4" w:space="0" w:color="000000"/>
               <w:bottom w:val="single" w:sz="4" w:space="0" w:color="000000"/>
               <w:insideH w:val="single" w:sz="4" w:space="0" w:color="000000"/>
@@ -3341,27 +3402,29 @@
           <w:tcPr>
             <w:tcW w:w="1822" w:type="dxa"/>
             <w:tcBorders>
-              <w:left w:val="single" w:sz="4" w:space="0" w:color="000000"/>
-              <w:bottom w:val="single" w:sz="4" w:space="0" w:color="000000"/>
-              <w:insideH w:val="single" w:sz="4" w:space="0" w:color="000000"/>
-            </w:tcBorders>
-            <w:shd w:fill="auto" w:val="clear"/>
-            <w:vAlign w:val="center"/>
-          </w:tcPr>
-          <w:p>
-            <w:pPr>
-              <w:pStyle w:val="Normal"/>
-              <w:rPr/>
-            </w:pPr>
-            <w:r>
-              <w:rPr/>
-            </w:r>
-          </w:p>
-        </w:tc>
-        <w:tc>
-          <w:tcPr>
-            <w:tcW w:w="1986" w:type="dxa"/>
-            <w:tcBorders>
+              <w:top w:val="single" w:sz="4" w:space="0" w:color="000000"/>
+              <w:left w:val="single" w:sz="4" w:space="0" w:color="000000"/>
+              <w:bottom w:val="single" w:sz="4" w:space="0" w:color="000000"/>
+              <w:insideH w:val="single" w:sz="4" w:space="0" w:color="000000"/>
+            </w:tcBorders>
+            <w:shd w:fill="auto" w:val="clear"/>
+            <w:vAlign w:val="center"/>
+          </w:tcPr>
+          <w:p>
+            <w:pPr>
+              <w:pStyle w:val="Normal"/>
+              <w:rPr/>
+            </w:pPr>
+            <w:r>
+              <w:rPr/>
+            </w:r>
+          </w:p>
+        </w:tc>
+        <w:tc>
+          <w:tcPr>
+            <w:tcW w:w="1988" w:type="dxa"/>
+            <w:tcBorders>
+              <w:top w:val="single" w:sz="4" w:space="0" w:color="000000"/>
               <w:left w:val="single" w:sz="4" w:space="0" w:color="000000"/>
               <w:bottom w:val="single" w:sz="4" w:space="0" w:color="000000"/>
               <w:insideH w:val="single" w:sz="4" w:space="0" w:color="000000"/>
@@ -3383,27 +3446,29 @@
           <w:tcPr>
             <w:tcW w:w="1757" w:type="dxa"/>
             <w:tcBorders>
-              <w:left w:val="single" w:sz="4" w:space="0" w:color="000000"/>
-              <w:bottom w:val="single" w:sz="4" w:space="0" w:color="000000"/>
-              <w:insideH w:val="single" w:sz="4" w:space="0" w:color="000000"/>
-            </w:tcBorders>
-            <w:shd w:fill="auto" w:val="clear"/>
-            <w:vAlign w:val="center"/>
-          </w:tcPr>
-          <w:p>
-            <w:pPr>
-              <w:pStyle w:val="Normal"/>
-              <w:rPr/>
-            </w:pPr>
-            <w:r>
-              <w:rPr/>
-            </w:r>
-          </w:p>
-        </w:tc>
-        <w:tc>
-          <w:tcPr>
-            <w:tcW w:w="1709" w:type="dxa"/>
-            <w:tcBorders>
+              <w:top w:val="single" w:sz="4" w:space="0" w:color="000000"/>
+              <w:left w:val="single" w:sz="4" w:space="0" w:color="000000"/>
+              <w:bottom w:val="single" w:sz="4" w:space="0" w:color="000000"/>
+              <w:insideH w:val="single" w:sz="4" w:space="0" w:color="000000"/>
+            </w:tcBorders>
+            <w:shd w:fill="auto" w:val="clear"/>
+            <w:vAlign w:val="center"/>
+          </w:tcPr>
+          <w:p>
+            <w:pPr>
+              <w:pStyle w:val="Normal"/>
+              <w:rPr/>
+            </w:pPr>
+            <w:r>
+              <w:rPr/>
+            </w:r>
+          </w:p>
+        </w:tc>
+        <w:tc>
+          <w:tcPr>
+            <w:tcW w:w="1708" w:type="dxa"/>
+            <w:tcBorders>
+              <w:top w:val="single" w:sz="4" w:space="0" w:color="000000"/>
               <w:left w:val="single" w:sz="4" w:space="0" w:color="000000"/>
               <w:bottom w:val="single" w:sz="4" w:space="0" w:color="000000"/>
               <w:insideH w:val="single" w:sz="4" w:space="0" w:color="000000"/>
@@ -3425,6 +3490,7 @@
           <w:tcPr>
             <w:tcW w:w="1141" w:type="dxa"/>
             <w:tcBorders>
+              <w:top w:val="single" w:sz="4" w:space="0" w:color="000000"/>
               <w:left w:val="single" w:sz="4" w:space="0" w:color="000000"/>
               <w:bottom w:val="single" w:sz="4" w:space="0" w:color="000000"/>
               <w:right w:val="single" w:sz="4" w:space="0" w:color="000000"/>
@@ -3454,6 +3520,7 @@
           <w:tcPr>
             <w:tcW w:w="1101" w:type="dxa"/>
             <w:tcBorders>
+              <w:top w:val="single" w:sz="4" w:space="0" w:color="000000"/>
               <w:left w:val="single" w:sz="4" w:space="0" w:color="000000"/>
               <w:bottom w:val="single" w:sz="4" w:space="0" w:color="000000"/>
               <w:insideH w:val="single" w:sz="4" w:space="0" w:color="000000"/>
@@ -3475,27 +3542,29 @@
           <w:tcPr>
             <w:tcW w:w="1822" w:type="dxa"/>
             <w:tcBorders>
-              <w:left w:val="single" w:sz="4" w:space="0" w:color="000000"/>
-              <w:bottom w:val="single" w:sz="4" w:space="0" w:color="000000"/>
-              <w:insideH w:val="single" w:sz="4" w:space="0" w:color="000000"/>
-            </w:tcBorders>
-            <w:shd w:fill="auto" w:val="clear"/>
-            <w:vAlign w:val="center"/>
-          </w:tcPr>
-          <w:p>
-            <w:pPr>
-              <w:pStyle w:val="Normal"/>
-              <w:rPr/>
-            </w:pPr>
-            <w:r>
-              <w:rPr/>
-            </w:r>
-          </w:p>
-        </w:tc>
-        <w:tc>
-          <w:tcPr>
-            <w:tcW w:w="1986" w:type="dxa"/>
-            <w:tcBorders>
+              <w:top w:val="single" w:sz="4" w:space="0" w:color="000000"/>
+              <w:left w:val="single" w:sz="4" w:space="0" w:color="000000"/>
+              <w:bottom w:val="single" w:sz="4" w:space="0" w:color="000000"/>
+              <w:insideH w:val="single" w:sz="4" w:space="0" w:color="000000"/>
+            </w:tcBorders>
+            <w:shd w:fill="auto" w:val="clear"/>
+            <w:vAlign w:val="center"/>
+          </w:tcPr>
+          <w:p>
+            <w:pPr>
+              <w:pStyle w:val="Normal"/>
+              <w:rPr/>
+            </w:pPr>
+            <w:r>
+              <w:rPr/>
+            </w:r>
+          </w:p>
+        </w:tc>
+        <w:tc>
+          <w:tcPr>
+            <w:tcW w:w="1988" w:type="dxa"/>
+            <w:tcBorders>
+              <w:top w:val="single" w:sz="4" w:space="0" w:color="000000"/>
               <w:left w:val="single" w:sz="4" w:space="0" w:color="000000"/>
               <w:bottom w:val="single" w:sz="4" w:space="0" w:color="000000"/>
               <w:insideH w:val="single" w:sz="4" w:space="0" w:color="000000"/>
@@ -3517,27 +3586,29 @@
           <w:tcPr>
             <w:tcW w:w="1757" w:type="dxa"/>
             <w:tcBorders>
-              <w:left w:val="single" w:sz="4" w:space="0" w:color="000000"/>
-              <w:bottom w:val="single" w:sz="4" w:space="0" w:color="000000"/>
-              <w:insideH w:val="single" w:sz="4" w:space="0" w:color="000000"/>
-            </w:tcBorders>
-            <w:shd w:fill="auto" w:val="clear"/>
-            <w:vAlign w:val="center"/>
-          </w:tcPr>
-          <w:p>
-            <w:pPr>
-              <w:pStyle w:val="Normal"/>
-              <w:rPr/>
-            </w:pPr>
-            <w:r>
-              <w:rPr/>
-            </w:r>
-          </w:p>
-        </w:tc>
-        <w:tc>
-          <w:tcPr>
-            <w:tcW w:w="1709" w:type="dxa"/>
-            <w:tcBorders>
+              <w:top w:val="single" w:sz="4" w:space="0" w:color="000000"/>
+              <w:left w:val="single" w:sz="4" w:space="0" w:color="000000"/>
+              <w:bottom w:val="single" w:sz="4" w:space="0" w:color="000000"/>
+              <w:insideH w:val="single" w:sz="4" w:space="0" w:color="000000"/>
+            </w:tcBorders>
+            <w:shd w:fill="auto" w:val="clear"/>
+            <w:vAlign w:val="center"/>
+          </w:tcPr>
+          <w:p>
+            <w:pPr>
+              <w:pStyle w:val="Normal"/>
+              <w:rPr/>
+            </w:pPr>
+            <w:r>
+              <w:rPr/>
+            </w:r>
+          </w:p>
+        </w:tc>
+        <w:tc>
+          <w:tcPr>
+            <w:tcW w:w="1708" w:type="dxa"/>
+            <w:tcBorders>
+              <w:top w:val="single" w:sz="4" w:space="0" w:color="000000"/>
               <w:left w:val="single" w:sz="4" w:space="0" w:color="000000"/>
               <w:bottom w:val="single" w:sz="4" w:space="0" w:color="000000"/>
               <w:insideH w:val="single" w:sz="4" w:space="0" w:color="000000"/>
@@ -3559,6 +3630,7 @@
           <w:tcPr>
             <w:tcW w:w="1141" w:type="dxa"/>
             <w:tcBorders>
+              <w:top w:val="single" w:sz="4" w:space="0" w:color="000000"/>
               <w:left w:val="single" w:sz="4" w:space="0" w:color="000000"/>
               <w:bottom w:val="single" w:sz="4" w:space="0" w:color="000000"/>
               <w:right w:val="single" w:sz="4" w:space="0" w:color="000000"/>
@@ -3849,13 +3921,16 @@
   </w:style>
   <w:style w:type="paragraph" w:styleId="Heading1">
     <w:name w:val="Heading 1"/>
+    <w:basedOn w:val="Normal"/>
     <w:next w:val="Normal"/>
     <w:qFormat/>
     <w:pPr>
       <w:keepNext w:val="true"/>
       <w:keepLines/>
       <w:widowControl w:val="false"/>
+      <w:bidi w:val="0"/>
       <w:spacing w:lineRule="auto" w:line="240" w:before="480" w:after="120"/>
+      <w:jc w:val="left"/>
     </w:pPr>
     <w:rPr>
       <w:rFonts w:ascii="Calibri" w:hAnsi="Calibri" w:eastAsia="Calibri" w:cs="Calibri"/>
@@ -3869,13 +3944,16 @@
   </w:style>
   <w:style w:type="paragraph" w:styleId="Heading2">
     <w:name w:val="Heading 2"/>
+    <w:basedOn w:val="Normal"/>
     <w:next w:val="Normal"/>
     <w:qFormat/>
     <w:pPr>
       <w:keepNext w:val="true"/>
       <w:widowControl w:val="false"/>
+      <w:bidi w:val="0"/>
       <w:spacing w:lineRule="auto" w:line="240" w:before="240" w:after="60"/>
       <w:ind w:left="0" w:hanging="0"/>
+      <w:jc w:val="left"/>
     </w:pPr>
     <w:rPr>
       <w:rFonts w:ascii="Cambria" w:hAnsi="Cambria" w:eastAsia="Cambria" w:cs="Cambria"/>
@@ -3890,13 +3968,16 @@
   </w:style>
   <w:style w:type="paragraph" w:styleId="Heading3">
     <w:name w:val="Heading 3"/>
+    <w:basedOn w:val="Normal"/>
     <w:next w:val="Normal"/>
     <w:qFormat/>
     <w:pPr>
       <w:keepNext w:val="true"/>
       <w:keepLines/>
       <w:widowControl w:val="false"/>
+      <w:bidi w:val="0"/>
       <w:spacing w:lineRule="auto" w:line="240" w:before="280" w:after="80"/>
+      <w:jc w:val="left"/>
     </w:pPr>
     <w:rPr>
       <w:rFonts w:ascii="Calibri" w:hAnsi="Calibri" w:eastAsia="Calibri" w:cs="Calibri"/>
@@ -3910,13 +3991,16 @@
   </w:style>
   <w:style w:type="paragraph" w:styleId="Heading4">
     <w:name w:val="Heading 4"/>
+    <w:basedOn w:val="Normal"/>
     <w:next w:val="Normal"/>
     <w:qFormat/>
     <w:pPr>
       <w:keepNext w:val="true"/>
       <w:widowControl w:val="false"/>
+      <w:bidi w:val="0"/>
       <w:spacing w:lineRule="auto" w:line="240" w:before="240" w:after="60"/>
       <w:ind w:left="0" w:hanging="0"/>
+      <w:jc w:val="left"/>
     </w:pPr>
     <w:rPr>
       <w:rFonts w:ascii="Calibri" w:hAnsi="Calibri" w:eastAsia="Calibri" w:cs="Calibri"/>
@@ -3930,13 +4014,16 @@
   </w:style>
   <w:style w:type="paragraph" w:styleId="Heading5">
     <w:name w:val="Heading 5"/>
+    <w:basedOn w:val="Normal"/>
     <w:next w:val="Normal"/>
     <w:qFormat/>
     <w:pPr>
       <w:keepNext w:val="true"/>
       <w:keepLines/>
       <w:widowControl w:val="false"/>
+      <w:bidi w:val="0"/>
       <w:spacing w:lineRule="auto" w:line="240" w:before="220" w:after="40"/>
+      <w:jc w:val="left"/>
     </w:pPr>
     <w:rPr>
       <w:rFonts w:ascii="Calibri" w:hAnsi="Calibri" w:eastAsia="Calibri" w:cs="Calibri"/>
@@ -3950,13 +4037,16 @@
   </w:style>
   <w:style w:type="paragraph" w:styleId="Heading6">
     <w:name w:val="Heading 6"/>
+    <w:basedOn w:val="Normal"/>
     <w:next w:val="Normal"/>
     <w:qFormat/>
     <w:pPr>
       <w:keepNext w:val="true"/>
       <w:keepLines/>
       <w:widowControl w:val="false"/>
+      <w:bidi w:val="0"/>
       <w:spacing w:lineRule="auto" w:line="240" w:before="200" w:after="40"/>
+      <w:jc w:val="left"/>
     </w:pPr>
     <w:rPr>
       <w:rFonts w:ascii="Calibri" w:hAnsi="Calibri" w:eastAsia="Calibri" w:cs="Calibri"/>

</xml_diff>